<commit_message>
✨ courrier abandon demande de confirmation
</commit_message>
<xml_diff>
--- a/packages/infrastructure/document-builder/src/abandon/modèlesRéponseDocx/Modèle réponse Abandon.docx
+++ b/packages/infrastructure/document-builder/src/abandon/modèlesRéponseDocx/Modèle réponse Abandon.docx
@@ -1965,12 +1965,12 @@
         <wp:anchor behindDoc="0" distT="0" distB="0" distL="0" distR="0" simplePos="0" locked="0" layoutInCell="0" allowOverlap="1" relativeHeight="2">
           <wp:simplePos x="0" y="0"/>
           <wp:positionH relativeFrom="column">
-            <wp:posOffset>0</wp:posOffset>
+            <wp:posOffset>14605</wp:posOffset>
           </wp:positionH>
           <wp:positionV relativeFrom="paragraph">
-            <wp:posOffset>635</wp:posOffset>
+            <wp:posOffset>39370</wp:posOffset>
           </wp:positionV>
-          <wp:extent cx="2437130" cy="2019300"/>
+          <wp:extent cx="2552700" cy="1440180"/>
           <wp:effectExtent l="0" t="0" r="0" b="0"/>
           <wp:wrapSquare wrapText="largest"/>
           <wp:docPr id="1" name="Image1" descr=""/>
@@ -1995,7 +1995,7 @@
                 <pic:spPr bwMode="auto">
                   <a:xfrm>
                     <a:off x="0" y="0"/>
-                    <a:ext cx="2437130" cy="2019300"/>
+                    <a:ext cx="2552700" cy="1440180"/>
                   </a:xfrm>
                   <a:prstGeom prst="rect">
                     <a:avLst/>
@@ -2614,7 +2614,7 @@
       <w:lang w:val="fr-FR" w:eastAsia="zh-CN" w:bidi="hi-IN"/>
     </w:rPr>
   </w:style>
-  <w:style w:type="paragraph" w:styleId="Heading1">
+  <w:style w:type="paragraph" w:styleId="Titre1">
     <w:name w:val="Heading 1"/>
     <w:basedOn w:val="LOnormal"/>
     <w:next w:val="LOnormal"/>
@@ -2630,7 +2630,7 @@
       <w:szCs w:val="48"/>
     </w:rPr>
   </w:style>
-  <w:style w:type="paragraph" w:styleId="Heading2">
+  <w:style w:type="paragraph" w:styleId="Titre2">
     <w:name w:val="Heading 2"/>
     <w:basedOn w:val="LOnormal"/>
     <w:next w:val="LOnormal"/>
@@ -2646,7 +2646,7 @@
       <w:szCs w:val="36"/>
     </w:rPr>
   </w:style>
-  <w:style w:type="paragraph" w:styleId="Heading3">
+  <w:style w:type="paragraph" w:styleId="Titre3">
     <w:name w:val="Heading 3"/>
     <w:basedOn w:val="LOnormal"/>
     <w:next w:val="LOnormal"/>
@@ -2662,7 +2662,7 @@
       <w:szCs w:val="28"/>
     </w:rPr>
   </w:style>
-  <w:style w:type="paragraph" w:styleId="Heading4">
+  <w:style w:type="paragraph" w:styleId="Titre4">
     <w:name w:val="Heading 4"/>
     <w:basedOn w:val="LOnormal"/>
     <w:next w:val="LOnormal"/>
@@ -2678,7 +2678,7 @@
       <w:szCs w:val="24"/>
     </w:rPr>
   </w:style>
-  <w:style w:type="paragraph" w:styleId="Heading5">
+  <w:style w:type="paragraph" w:styleId="Titre5">
     <w:name w:val="Heading 5"/>
     <w:basedOn w:val="LOnormal"/>
     <w:next w:val="LOnormal"/>
@@ -2694,7 +2694,7 @@
       <w:szCs w:val="22"/>
     </w:rPr>
   </w:style>
-  <w:style w:type="paragraph" w:styleId="Heading6">
+  <w:style w:type="paragraph" w:styleId="Titre6">
     <w:name w:val="Heading 6"/>
     <w:basedOn w:val="LOnormal"/>
     <w:next w:val="LOnormal"/>
@@ -2710,15 +2710,15 @@
       <w:szCs w:val="20"/>
     </w:rPr>
   </w:style>
-  <w:style w:type="character" w:styleId="NumberingSymbols">
-    <w:name w:val="Numbering Symbols"/>
+  <w:style w:type="character" w:styleId="Caractresdenumrotation">
+    <w:name w:val="Caractères de numérotation"/>
     <w:qFormat/>
     <w:rPr/>
   </w:style>
-  <w:style w:type="paragraph" w:styleId="Heading">
-    <w:name w:val="Heading"/>
+  <w:style w:type="paragraph" w:styleId="Titre">
+    <w:name w:val="Titre"/>
     <w:basedOn w:val="Normal"/>
-    <w:next w:val="TextBody"/>
+    <w:next w:val="Corpsdetexte"/>
     <w:qFormat/>
     <w:pPr>
       <w:keepNext w:val="true"/>
@@ -2730,7 +2730,7 @@
       <w:szCs w:val="28"/>
     </w:rPr>
   </w:style>
-  <w:style w:type="paragraph" w:styleId="TextBody">
+  <w:style w:type="paragraph" w:styleId="Corpsdetexte">
     <w:name w:val="Body Text"/>
     <w:basedOn w:val="Normal"/>
     <w:pPr>
@@ -2738,15 +2738,15 @@
     </w:pPr>
     <w:rPr/>
   </w:style>
-  <w:style w:type="paragraph" w:styleId="List">
+  <w:style w:type="paragraph" w:styleId="Liste">
     <w:name w:val="List"/>
-    <w:basedOn w:val="TextBody"/>
+    <w:basedOn w:val="Corpsdetexte"/>
     <w:pPr/>
     <w:rPr>
       <w:rFonts w:cs="Arial Unicode MS"/>
     </w:rPr>
   </w:style>
-  <w:style w:type="paragraph" w:styleId="Caption">
+  <w:style w:type="paragraph" w:styleId="Lgende">
     <w:name w:val="Caption"/>
     <w:basedOn w:val="Normal"/>
     <w:qFormat/>
@@ -2793,7 +2793,7 @@
       <w:lang w:val="fr-FR" w:eastAsia="zh-CN" w:bidi="hi-IN"/>
     </w:rPr>
   </w:style>
-  <w:style w:type="paragraph" w:styleId="Title">
+  <w:style w:type="paragraph" w:styleId="Titreprincipal">
     <w:name w:val="Title"/>
     <w:basedOn w:val="LOnormal"/>
     <w:next w:val="LOnormal"/>
@@ -2809,7 +2809,7 @@
       <w:szCs w:val="72"/>
     </w:rPr>
   </w:style>
-  <w:style w:type="paragraph" w:styleId="Subtitle">
+  <w:style w:type="paragraph" w:styleId="Soustitre">
     <w:name w:val="Subtitle"/>
     <w:basedOn w:val="LOnormal"/>
     <w:next w:val="LOnormal"/>
@@ -2827,22 +2827,22 @@
       <w:szCs w:val="48"/>
     </w:rPr>
   </w:style>
-  <w:style w:type="paragraph" w:styleId="HeaderandFooter">
-    <w:name w:val="Header and Footer"/>
+  <w:style w:type="paragraph" w:styleId="Entteetpieddepage">
+    <w:name w:val="En-tête et pied de page"/>
     <w:basedOn w:val="Normal"/>
     <w:qFormat/>
     <w:pPr/>
     <w:rPr/>
   </w:style>
-  <w:style w:type="paragraph" w:styleId="Header">
+  <w:style w:type="paragraph" w:styleId="Entte">
     <w:name w:val="Header"/>
-    <w:basedOn w:val="HeaderandFooter"/>
+    <w:basedOn w:val="Entteetpieddepage"/>
     <w:pPr/>
     <w:rPr/>
   </w:style>
-  <w:style w:type="paragraph" w:styleId="Footer">
+  <w:style w:type="paragraph" w:styleId="Pieddepage">
     <w:name w:val="Footer"/>
-    <w:basedOn w:val="HeaderandFooter"/>
+    <w:basedOn w:val="Entteetpieddepage"/>
     <w:pPr/>
     <w:rPr/>
   </w:style>

</xml_diff>